<commit_message>
added is_multiple attribute and functionality to entities
</commit_message>
<xml_diff>
--- a/command-my-entity requirements.docx
+++ b/command-my-entity requirements.docx
@@ -843,6 +843,11 @@
     </w:p>
     <w:p>
       <w:pPr>
+        <w:pStyle w:val="ListParagraph"/>
+        <w:numPr>
+          <w:ilvl w:val="0"/>
+          <w:numId w:val="12"/>
+        </w:numPr>
         <w:rPr>
           <w:lang w:val="en-US"/>
         </w:rPr>
@@ -856,22 +861,125 @@
     </w:p>
     <w:p>
       <w:pPr>
-        <w:rPr>
-          <w:lang w:val="en-US"/>
-        </w:rPr>
-      </w:pPr>
-      <w:r>
-        <w:rPr>
-          <w:lang w:val="en-US"/>
-        </w:rPr>
-        <w:t xml:space="preserve">Add it in </w:t>
-      </w:r>
-      <w:r>
-        <w:rPr>
-          <w:lang w:val="en-US"/>
-        </w:rPr>
-        <w:t>items-entities</w:t>
-      </w:r>
+        <w:pStyle w:val="ListParagraph"/>
+        <w:numPr>
+          <w:ilvl w:val="0"/>
+          <w:numId w:val="12"/>
+        </w:numPr>
+        <w:rPr>
+          <w:lang w:val="en-US"/>
+        </w:rPr>
+      </w:pPr>
+      <w:r>
+        <w:rPr>
+          <w:lang w:val="en-US"/>
+        </w:rPr>
+        <w:t>Add it in items-entities</w:t>
+      </w:r>
+    </w:p>
+    <w:p>
+      <w:pPr>
+        <w:pStyle w:val="ListParagraph"/>
+        <w:numPr>
+          <w:ilvl w:val="0"/>
+          <w:numId w:val="12"/>
+        </w:numPr>
+        <w:rPr>
+          <w:lang w:val="en-US"/>
+        </w:rPr>
+      </w:pPr>
+      <w:r>
+        <w:rPr>
+          <w:lang w:val="en-US"/>
+        </w:rPr>
+        <w:t>Add it in entities</w:t>
+      </w:r>
+    </w:p>
+    <w:p>
+      <w:pPr>
+        <w:rPr>
+          <w:lang w:val="en-US"/>
+        </w:rPr>
+      </w:pPr>
+    </w:p>
+    <w:p>
+      <w:pPr>
+        <w:pStyle w:val="ListParagraph"/>
+        <w:numPr>
+          <w:ilvl w:val="0"/>
+          <w:numId w:val="13"/>
+        </w:numPr>
+        <w:rPr>
+          <w:lang w:val="en-US"/>
+        </w:rPr>
+      </w:pPr>
+      <w:r>
+        <w:rPr>
+          <w:lang w:val="en-US"/>
+        </w:rPr>
+        <w:t>Make a structure where an action-entity will be related to other action or action-entity</w:t>
+      </w:r>
+    </w:p>
+    <w:p>
+      <w:pPr>
+        <w:pStyle w:val="ListParagraph"/>
+        <w:numPr>
+          <w:ilvl w:val="1"/>
+          <w:numId w:val="13"/>
+        </w:numPr>
+        <w:rPr>
+          <w:lang w:val="en-US"/>
+        </w:rPr>
+      </w:pPr>
+      <w:r>
+        <w:rPr>
+          <w:lang w:val="en-US"/>
+        </w:rPr>
+        <w:t>e</w:t>
+      </w:r>
+      <w:r>
+        <w:rPr>
+          <w:lang w:val="en-US"/>
+        </w:rPr>
+        <w:t>x: select quit game</w:t>
+      </w:r>
+      <w:r>
+        <w:rPr>
+          <w:lang w:val="en-US"/>
+        </w:rPr>
+        <w:sym w:font="Wingdings" w:char="F0E0"/>
+      </w:r>
+      <w:r>
+        <w:rPr>
+          <w:lang w:val="en-US"/>
+        </w:rPr>
+        <w:t xml:space="preserve"> stop listening</w:t>
+      </w:r>
+    </w:p>
+    <w:p>
+      <w:pPr>
+        <w:pStyle w:val="ListParagraph"/>
+        <w:numPr>
+          <w:ilvl w:val="0"/>
+          <w:numId w:val="13"/>
+        </w:numPr>
+        <w:rPr>
+          <w:lang w:val="en-US"/>
+        </w:rPr>
+      </w:pPr>
+      <w:r>
+        <w:rPr>
+          <w:lang w:val="en-US"/>
+        </w:rPr>
+        <w:t>make scan an application action</w:t>
+      </w:r>
+    </w:p>
+    <w:p>
+      <w:pPr>
+        <w:rPr>
+          <w:lang w:val="en-US"/>
+        </w:rPr>
+      </w:pPr>
     </w:p>
     <w:sectPr>
       <w:pgSz w:w="11906" w:h="16838"/>
@@ -1252,6 +1360,294 @@
     </w:lvl>
   </w:abstractNum>
   <w:abstractNum w:abstractNumId="3" w15:restartNumberingAfterBreak="0">
+    <w:nsid w:val="277E3CAF"/>
+    <w:multiLevelType w:val="hybridMultilevel"/>
+    <w:tmpl w:val="659EE93E"/>
+    <w:lvl w:ilvl="0" w:tplc="0408000F">
+      <w:start w:val="1"/>
+      <w:numFmt w:val="decimal"/>
+      <w:lvlText w:val="%1."/>
+      <w:lvlJc w:val="left"/>
+      <w:pPr>
+        <w:ind w:left="720" w:hanging="360"/>
+      </w:pPr>
+    </w:lvl>
+    <w:lvl w:ilvl="1" w:tplc="04080019" w:tentative="1">
+      <w:start w:val="1"/>
+      <w:numFmt w:val="lowerLetter"/>
+      <w:lvlText w:val="%2."/>
+      <w:lvlJc w:val="left"/>
+      <w:pPr>
+        <w:ind w:left="1440" w:hanging="360"/>
+      </w:pPr>
+    </w:lvl>
+    <w:lvl w:ilvl="2" w:tplc="0408001B" w:tentative="1">
+      <w:start w:val="1"/>
+      <w:numFmt w:val="lowerRoman"/>
+      <w:lvlText w:val="%3."/>
+      <w:lvlJc w:val="right"/>
+      <w:pPr>
+        <w:ind w:left="2160" w:hanging="180"/>
+      </w:pPr>
+    </w:lvl>
+    <w:lvl w:ilvl="3" w:tplc="0408000F" w:tentative="1">
+      <w:start w:val="1"/>
+      <w:numFmt w:val="decimal"/>
+      <w:lvlText w:val="%4."/>
+      <w:lvlJc w:val="left"/>
+      <w:pPr>
+        <w:ind w:left="2880" w:hanging="360"/>
+      </w:pPr>
+    </w:lvl>
+    <w:lvl w:ilvl="4" w:tplc="04080019" w:tentative="1">
+      <w:start w:val="1"/>
+      <w:numFmt w:val="lowerLetter"/>
+      <w:lvlText w:val="%5."/>
+      <w:lvlJc w:val="left"/>
+      <w:pPr>
+        <w:ind w:left="3600" w:hanging="360"/>
+      </w:pPr>
+    </w:lvl>
+    <w:lvl w:ilvl="5" w:tplc="0408001B" w:tentative="1">
+      <w:start w:val="1"/>
+      <w:numFmt w:val="lowerRoman"/>
+      <w:lvlText w:val="%6."/>
+      <w:lvlJc w:val="right"/>
+      <w:pPr>
+        <w:ind w:left="4320" w:hanging="180"/>
+      </w:pPr>
+    </w:lvl>
+    <w:lvl w:ilvl="6" w:tplc="0408000F" w:tentative="1">
+      <w:start w:val="1"/>
+      <w:numFmt w:val="decimal"/>
+      <w:lvlText w:val="%7."/>
+      <w:lvlJc w:val="left"/>
+      <w:pPr>
+        <w:ind w:left="5040" w:hanging="360"/>
+      </w:pPr>
+    </w:lvl>
+    <w:lvl w:ilvl="7" w:tplc="04080019" w:tentative="1">
+      <w:start w:val="1"/>
+      <w:numFmt w:val="lowerLetter"/>
+      <w:lvlText w:val="%8."/>
+      <w:lvlJc w:val="left"/>
+      <w:pPr>
+        <w:ind w:left="5760" w:hanging="360"/>
+      </w:pPr>
+    </w:lvl>
+    <w:lvl w:ilvl="8" w:tplc="0408001B" w:tentative="1">
+      <w:start w:val="1"/>
+      <w:numFmt w:val="lowerRoman"/>
+      <w:lvlText w:val="%9."/>
+      <w:lvlJc w:val="right"/>
+      <w:pPr>
+        <w:ind w:left="6480" w:hanging="180"/>
+      </w:pPr>
+    </w:lvl>
+  </w:abstractNum>
+  <w:abstractNum w:abstractNumId="4" w15:restartNumberingAfterBreak="0">
+    <w:nsid w:val="28FB4EFE"/>
+    <w:multiLevelType w:val="hybridMultilevel"/>
+    <w:tmpl w:val="6FF450E0"/>
+    <w:lvl w:ilvl="0" w:tplc="04080001">
+      <w:start w:val="1"/>
+      <w:numFmt w:val="bullet"/>
+      <w:lvlText w:val=""/>
+      <w:lvlJc w:val="left"/>
+      <w:pPr>
+        <w:ind w:left="720" w:hanging="360"/>
+      </w:pPr>
+      <w:rPr>
+        <w:rFonts w:ascii="Symbol" w:hAnsi="Symbol" w:hint="default"/>
+      </w:rPr>
+    </w:lvl>
+    <w:lvl w:ilvl="1" w:tplc="04080003" w:tentative="1">
+      <w:start w:val="1"/>
+      <w:numFmt w:val="bullet"/>
+      <w:lvlText w:val="o"/>
+      <w:lvlJc w:val="left"/>
+      <w:pPr>
+        <w:ind w:left="1440" w:hanging="360"/>
+      </w:pPr>
+      <w:rPr>
+        <w:rFonts w:ascii="Courier New" w:hAnsi="Courier New" w:cs="Courier New" w:hint="default"/>
+      </w:rPr>
+    </w:lvl>
+    <w:lvl w:ilvl="2" w:tplc="04080005" w:tentative="1">
+      <w:start w:val="1"/>
+      <w:numFmt w:val="bullet"/>
+      <w:lvlText w:val=""/>
+      <w:lvlJc w:val="left"/>
+      <w:pPr>
+        <w:ind w:left="2160" w:hanging="360"/>
+      </w:pPr>
+      <w:rPr>
+        <w:rFonts w:ascii="Wingdings" w:hAnsi="Wingdings" w:hint="default"/>
+      </w:rPr>
+    </w:lvl>
+    <w:lvl w:ilvl="3" w:tplc="04080001" w:tentative="1">
+      <w:start w:val="1"/>
+      <w:numFmt w:val="bullet"/>
+      <w:lvlText w:val=""/>
+      <w:lvlJc w:val="left"/>
+      <w:pPr>
+        <w:ind w:left="2880" w:hanging="360"/>
+      </w:pPr>
+      <w:rPr>
+        <w:rFonts w:ascii="Symbol" w:hAnsi="Symbol" w:hint="default"/>
+      </w:rPr>
+    </w:lvl>
+    <w:lvl w:ilvl="4" w:tplc="04080003" w:tentative="1">
+      <w:start w:val="1"/>
+      <w:numFmt w:val="bullet"/>
+      <w:lvlText w:val="o"/>
+      <w:lvlJc w:val="left"/>
+      <w:pPr>
+        <w:ind w:left="3600" w:hanging="360"/>
+      </w:pPr>
+      <w:rPr>
+        <w:rFonts w:ascii="Courier New" w:hAnsi="Courier New" w:cs="Courier New" w:hint="default"/>
+      </w:rPr>
+    </w:lvl>
+    <w:lvl w:ilvl="5" w:tplc="04080005" w:tentative="1">
+      <w:start w:val="1"/>
+      <w:numFmt w:val="bullet"/>
+      <w:lvlText w:val=""/>
+      <w:lvlJc w:val="left"/>
+      <w:pPr>
+        <w:ind w:left="4320" w:hanging="360"/>
+      </w:pPr>
+      <w:rPr>
+        <w:rFonts w:ascii="Wingdings" w:hAnsi="Wingdings" w:hint="default"/>
+      </w:rPr>
+    </w:lvl>
+    <w:lvl w:ilvl="6" w:tplc="04080001" w:tentative="1">
+      <w:start w:val="1"/>
+      <w:numFmt w:val="bullet"/>
+      <w:lvlText w:val=""/>
+      <w:lvlJc w:val="left"/>
+      <w:pPr>
+        <w:ind w:left="5040" w:hanging="360"/>
+      </w:pPr>
+      <w:rPr>
+        <w:rFonts w:ascii="Symbol" w:hAnsi="Symbol" w:hint="default"/>
+      </w:rPr>
+    </w:lvl>
+    <w:lvl w:ilvl="7" w:tplc="04080003" w:tentative="1">
+      <w:start w:val="1"/>
+      <w:numFmt w:val="bullet"/>
+      <w:lvlText w:val="o"/>
+      <w:lvlJc w:val="left"/>
+      <w:pPr>
+        <w:ind w:left="5760" w:hanging="360"/>
+      </w:pPr>
+      <w:rPr>
+        <w:rFonts w:ascii="Courier New" w:hAnsi="Courier New" w:cs="Courier New" w:hint="default"/>
+      </w:rPr>
+    </w:lvl>
+    <w:lvl w:ilvl="8" w:tplc="04080005" w:tentative="1">
+      <w:start w:val="1"/>
+      <w:numFmt w:val="bullet"/>
+      <w:lvlText w:val=""/>
+      <w:lvlJc w:val="left"/>
+      <w:pPr>
+        <w:ind w:left="6480" w:hanging="360"/>
+      </w:pPr>
+      <w:rPr>
+        <w:rFonts w:ascii="Wingdings" w:hAnsi="Wingdings" w:hint="default"/>
+      </w:rPr>
+    </w:lvl>
+  </w:abstractNum>
+  <w:abstractNum w:abstractNumId="5" w15:restartNumberingAfterBreak="0">
+    <w:nsid w:val="2F726194"/>
+    <w:multiLevelType w:val="hybridMultilevel"/>
+    <w:tmpl w:val="8DF453EC"/>
+    <w:lvl w:ilvl="0" w:tplc="C982311E">
+      <w:start w:val="1"/>
+      <w:numFmt w:val="decimal"/>
+      <w:lvlText w:val="%1."/>
+      <w:lvlJc w:val="left"/>
+      <w:pPr>
+        <w:ind w:left="720" w:hanging="360"/>
+      </w:pPr>
+      <w:rPr>
+        <w:rFonts w:hint="default"/>
+      </w:rPr>
+    </w:lvl>
+    <w:lvl w:ilvl="1" w:tplc="04080019">
+      <w:start w:val="1"/>
+      <w:numFmt w:val="lowerLetter"/>
+      <w:lvlText w:val="%2."/>
+      <w:lvlJc w:val="left"/>
+      <w:pPr>
+        <w:ind w:left="1440" w:hanging="360"/>
+      </w:pPr>
+    </w:lvl>
+    <w:lvl w:ilvl="2" w:tplc="0408001B" w:tentative="1">
+      <w:start w:val="1"/>
+      <w:numFmt w:val="lowerRoman"/>
+      <w:lvlText w:val="%3."/>
+      <w:lvlJc w:val="right"/>
+      <w:pPr>
+        <w:ind w:left="2160" w:hanging="180"/>
+      </w:pPr>
+    </w:lvl>
+    <w:lvl w:ilvl="3" w:tplc="0408000F" w:tentative="1">
+      <w:start w:val="1"/>
+      <w:numFmt w:val="decimal"/>
+      <w:lvlText w:val="%4."/>
+      <w:lvlJc w:val="left"/>
+      <w:pPr>
+        <w:ind w:left="2880" w:hanging="360"/>
+      </w:pPr>
+    </w:lvl>
+    <w:lvl w:ilvl="4" w:tplc="04080019" w:tentative="1">
+      <w:start w:val="1"/>
+      <w:numFmt w:val="lowerLetter"/>
+      <w:lvlText w:val="%5."/>
+      <w:lvlJc w:val="left"/>
+      <w:pPr>
+        <w:ind w:left="3600" w:hanging="360"/>
+      </w:pPr>
+    </w:lvl>
+    <w:lvl w:ilvl="5" w:tplc="0408001B" w:tentative="1">
+      <w:start w:val="1"/>
+      <w:numFmt w:val="lowerRoman"/>
+      <w:lvlText w:val="%6."/>
+      <w:lvlJc w:val="right"/>
+      <w:pPr>
+        <w:ind w:left="4320" w:hanging="180"/>
+      </w:pPr>
+    </w:lvl>
+    <w:lvl w:ilvl="6" w:tplc="0408000F" w:tentative="1">
+      <w:start w:val="1"/>
+      <w:numFmt w:val="decimal"/>
+      <w:lvlText w:val="%7."/>
+      <w:lvlJc w:val="left"/>
+      <w:pPr>
+        <w:ind w:left="5040" w:hanging="360"/>
+      </w:pPr>
+    </w:lvl>
+    <w:lvl w:ilvl="7" w:tplc="04080019" w:tentative="1">
+      <w:start w:val="1"/>
+      <w:numFmt w:val="lowerLetter"/>
+      <w:lvlText w:val="%8."/>
+      <w:lvlJc w:val="left"/>
+      <w:pPr>
+        <w:ind w:left="5760" w:hanging="360"/>
+      </w:pPr>
+    </w:lvl>
+    <w:lvl w:ilvl="8" w:tplc="0408001B" w:tentative="1">
+      <w:start w:val="1"/>
+      <w:numFmt w:val="lowerRoman"/>
+      <w:lvlText w:val="%9."/>
+      <w:lvlJc w:val="right"/>
+      <w:pPr>
+        <w:ind w:left="6480" w:hanging="180"/>
+      </w:pPr>
+    </w:lvl>
+  </w:abstractNum>
+  <w:abstractNum w:abstractNumId="6" w15:restartNumberingAfterBreak="0">
     <w:nsid w:val="54DF3E1B"/>
     <w:multiLevelType w:val="multilevel"/>
     <w:tmpl w:val="88826686"/>
@@ -1391,7 +1787,7 @@
       </w:rPr>
     </w:lvl>
   </w:abstractNum>
-  <w:abstractNum w:abstractNumId="4" w15:restartNumberingAfterBreak="0">
+  <w:abstractNum w:abstractNumId="7" w15:restartNumberingAfterBreak="0">
     <w:nsid w:val="640F5943"/>
     <w:multiLevelType w:val="multilevel"/>
     <w:tmpl w:val="5AE0E0B0"/>
@@ -1504,7 +1900,7 @@
       </w:pPr>
     </w:lvl>
   </w:abstractNum>
-  <w:abstractNum w:abstractNumId="5" w15:restartNumberingAfterBreak="0">
+  <w:abstractNum w:abstractNumId="8" w15:restartNumberingAfterBreak="0">
     <w:nsid w:val="6444430C"/>
     <w:multiLevelType w:val="multilevel"/>
     <w:tmpl w:val="C0D2DECE"/>
@@ -1618,13 +2014,13 @@
     </w:lvl>
   </w:abstractNum>
   <w:num w:numId="1">
-    <w:abstractNumId w:val="5"/>
+    <w:abstractNumId w:val="8"/>
     <w:lvlOverride w:ilvl="0">
       <w:startOverride w:val="1"/>
     </w:lvlOverride>
   </w:num>
   <w:num w:numId="2">
-    <w:abstractNumId w:val="5"/>
+    <w:abstractNumId w:val="8"/>
     <w:lvlOverride w:ilvl="0"/>
     <w:lvlOverride w:ilvl="1">
       <w:startOverride w:val="1"/>
@@ -1652,13 +2048,13 @@
     </w:lvlOverride>
   </w:num>
   <w:num w:numId="6">
-    <w:abstractNumId w:val="4"/>
+    <w:abstractNumId w:val="7"/>
     <w:lvlOverride w:ilvl="0">
       <w:startOverride w:val="3"/>
     </w:lvlOverride>
   </w:num>
   <w:num w:numId="7">
-    <w:abstractNumId w:val="4"/>
+    <w:abstractNumId w:val="7"/>
     <w:lvlOverride w:ilvl="0"/>
     <w:lvlOverride w:ilvl="1">
       <w:startOverride w:val="1"/>
@@ -1681,6 +2077,15 @@
     <w:abstractNumId w:val="1"/>
   </w:num>
   <w:num w:numId="11">
+    <w:abstractNumId w:val="6"/>
+  </w:num>
+  <w:num w:numId="12">
+    <w:abstractNumId w:val="4"/>
+  </w:num>
+  <w:num w:numId="13">
+    <w:abstractNumId w:val="5"/>
+  </w:num>
+  <w:num w:numId="14">
     <w:abstractNumId w:val="3"/>
   </w:num>
 </w:numbering>
@@ -2129,6 +2534,17 @@
       <w:lang w:eastAsia="el-GR"/>
     </w:rPr>
   </w:style>
+  <w:style w:type="paragraph" w:styleId="ListParagraph">
+    <w:name w:val="List Paragraph"/>
+    <w:basedOn w:val="Normal"/>
+    <w:uiPriority w:val="34"/>
+    <w:qFormat/>
+    <w:rsid w:val="008B4285"/>
+    <w:pPr>
+      <w:ind w:left="720"/>
+      <w:contextualSpacing/>
+    </w:pPr>
+  </w:style>
 </w:styles>
 </file>
 

</xml_diff>

<commit_message>
added screens concept added search_for_current_screen function added some translates
</commit_message>
<xml_diff>
--- a/command-my-entity requirements.docx
+++ b/command-my-entity requirements.docx
@@ -218,6 +218,8 @@
           <w:lang w:val="en-US" w:eastAsia="el-GR"/>
         </w:rPr>
       </w:pPr>
+      <w:proofErr w:type="spellStart"/>
+      <w:proofErr w:type="gramStart"/>
       <w:r>
         <w:rPr>
           <w:rFonts w:ascii="Calibri" w:eastAsia="Times New Roman" w:hAnsi="Calibri" w:cs="Calibri"/>
@@ -250,6 +252,8 @@
         </w:rPr>
         <w:t>json</w:t>
       </w:r>
+      <w:proofErr w:type="spellEnd"/>
+      <w:proofErr w:type="gramEnd"/>
     </w:p>
     <w:p>
       <w:pPr>
@@ -281,6 +285,8 @@
         </w:rPr>
         <w:t>-</w:t>
       </w:r>
+      <w:proofErr w:type="spellStart"/>
+      <w:proofErr w:type="gramStart"/>
       <w:r>
         <w:rPr>
           <w:rFonts w:ascii="Calibri" w:eastAsia="Times New Roman" w:hAnsi="Calibri" w:cs="Calibri"/>
@@ -313,6 +319,8 @@
         </w:rPr>
         <w:t>json</w:t>
       </w:r>
+      <w:proofErr w:type="spellEnd"/>
+      <w:proofErr w:type="gramEnd"/>
     </w:p>
     <w:p>
       <w:pPr>
@@ -334,7 +342,17 @@
           <w:highlight w:val="green"/>
           <w:lang w:val="en-US" w:eastAsia="el-GR"/>
         </w:rPr>
-        <w:t>Screen items</w:t>
+        <w:t xml:space="preserve">Screen </w:t>
+      </w:r>
+      <w:proofErr w:type="spellStart"/>
+      <w:proofErr w:type="gramStart"/>
+      <w:r>
+        <w:rPr>
+          <w:rFonts w:ascii="Calibri" w:eastAsia="Times New Roman" w:hAnsi="Calibri" w:cs="Calibri"/>
+          <w:highlight w:val="green"/>
+          <w:lang w:val="en-US" w:eastAsia="el-GR"/>
+        </w:rPr>
+        <w:t>items</w:t>
       </w:r>
       <w:r>
         <w:rPr>
@@ -344,6 +362,8 @@
         </w:rPr>
         <w:t>.folder</w:t>
       </w:r>
+      <w:proofErr w:type="spellEnd"/>
+      <w:proofErr w:type="gramEnd"/>
     </w:p>
     <w:p>
       <w:pPr>
@@ -359,6 +379,7 @@
           <w:lang w:val="en-US" w:eastAsia="el-GR"/>
         </w:rPr>
       </w:pPr>
+      <w:proofErr w:type="spellStart"/>
       <w:r>
         <w:rPr>
           <w:rFonts w:ascii="Calibri" w:eastAsia="Times New Roman" w:hAnsi="Calibri" w:cs="Calibri"/>
@@ -383,6 +404,7 @@
         </w:rPr>
         <w:t>json</w:t>
       </w:r>
+      <w:proofErr w:type="spellEnd"/>
     </w:p>
     <w:p>
       <w:pPr>
@@ -917,7 +939,7 @@
         <w:rPr>
           <w:lang w:val="en-US"/>
         </w:rPr>
-        <w:t>Make a structure where an action-entity will be related to other action or action-entity</w:t>
+        <w:t>Introduce the screen concept</w:t>
       </w:r>
     </w:p>
     <w:p>
@@ -935,26 +957,74 @@
         <w:rPr>
           <w:lang w:val="en-US"/>
         </w:rPr>
-        <w:t>e</w:t>
-      </w:r>
-      <w:r>
-        <w:rPr>
-          <w:lang w:val="en-US"/>
-        </w:rPr>
-        <w:t>x: select quit game</w:t>
-      </w:r>
-      <w:r>
-        <w:rPr>
-          <w:lang w:val="en-US"/>
-        </w:rPr>
-        <w:sym w:font="Wingdings" w:char="F0E0"/>
-      </w:r>
-      <w:r>
-        <w:rPr>
-          <w:lang w:val="en-US"/>
-        </w:rPr>
-        <w:t xml:space="preserve"> stop listening</w:t>
-      </w:r>
+        <w:t>A screen is a dictionary with key a folder name, it has sub-dictionaries for values which are screen attributes:</w:t>
+      </w:r>
+    </w:p>
+    <w:p>
+      <w:pPr>
+        <w:pStyle w:val="ListParagraph"/>
+        <w:numPr>
+          <w:ilvl w:val="2"/>
+          <w:numId w:val="13"/>
+        </w:numPr>
+        <w:rPr>
+          <w:lang w:val="en-US"/>
+        </w:rPr>
+      </w:pPr>
+      <w:r>
+        <w:rPr>
+          <w:lang w:val="en-US"/>
+        </w:rPr>
+        <w:t xml:space="preserve">Id: =the name of the identifying image in the folder. If this is </w:t>
+      </w:r>
+      <w:r>
+        <w:rPr>
+          <w:lang w:val="en-US"/>
+        </w:rPr>
+        <w:t>found,</w:t>
+      </w:r>
+      <w:r>
+        <w:rPr>
+          <w:lang w:val="en-US"/>
+        </w:rPr>
+        <w:t xml:space="preserve"> we are in this screen</w:t>
+      </w:r>
+    </w:p>
+    <w:p>
+      <w:pPr>
+        <w:pStyle w:val="ListParagraph"/>
+        <w:numPr>
+          <w:ilvl w:val="1"/>
+          <w:numId w:val="13"/>
+        </w:numPr>
+        <w:rPr>
+          <w:lang w:val="en-US"/>
+        </w:rPr>
+      </w:pPr>
+      <w:r>
+        <w:rPr>
+          <w:lang w:val="en-US"/>
+        </w:rPr>
+        <w:t>The folder will contain all images to be scanned in the screen</w:t>
+      </w:r>
+    </w:p>
+    <w:p>
+      <w:pPr>
+        <w:pStyle w:val="ListParagraph"/>
+        <w:ind w:left="1440"/>
+        <w:rPr>
+          <w:lang w:val="en-US"/>
+        </w:rPr>
+      </w:pPr>
+    </w:p>
+    <w:p>
+      <w:pPr>
+        <w:pStyle w:val="ListParagraph"/>
+        <w:ind w:left="1440"/>
+        <w:rPr>
+          <w:lang w:val="en-US"/>
+        </w:rPr>
+      </w:pPr>
     </w:p>
     <w:p>
       <w:pPr>
@@ -971,7 +1041,121 @@
         <w:rPr>
           <w:lang w:val="en-US"/>
         </w:rPr>
-        <w:t>make scan an application action</w:t>
+        <w:t>Make a structure where an action-entity will be related to other action</w:t>
+      </w:r>
+      <w:r>
+        <w:rPr>
+          <w:lang w:val="en-US"/>
+        </w:rPr>
+        <w:t>s</w:t>
+      </w:r>
+      <w:r>
+        <w:rPr>
+          <w:lang w:val="en-US"/>
+        </w:rPr>
+        <w:t xml:space="preserve"> or action-entit</w:t>
+      </w:r>
+      <w:r>
+        <w:rPr>
+          <w:lang w:val="en-US"/>
+        </w:rPr>
+        <w:t>ies</w:t>
+      </w:r>
+    </w:p>
+    <w:p>
+      <w:pPr>
+        <w:pStyle w:val="ListParagraph"/>
+        <w:numPr>
+          <w:ilvl w:val="1"/>
+          <w:numId w:val="13"/>
+        </w:numPr>
+        <w:rPr>
+          <w:lang w:val="en-US"/>
+        </w:rPr>
+      </w:pPr>
+      <w:r>
+        <w:rPr>
+          <w:lang w:val="en-US"/>
+        </w:rPr>
+        <w:t>select quit game</w:t>
+      </w:r>
+      <w:r>
+        <w:rPr>
+          <w:lang w:val="en-US"/>
+        </w:rPr>
+        <w:sym w:font="Wingdings" w:char="F0E0"/>
+      </w:r>
+      <w:r>
+        <w:rPr>
+          <w:lang w:val="en-US"/>
+        </w:rPr>
+        <w:t xml:space="preserve"> stop listening</w:t>
+      </w:r>
+    </w:p>
+    <w:p>
+      <w:pPr>
+        <w:pStyle w:val="ListParagraph"/>
+        <w:numPr>
+          <w:ilvl w:val="1"/>
+          <w:numId w:val="13"/>
+        </w:numPr>
+        <w:rPr>
+          <w:lang w:val="en-US"/>
+        </w:rPr>
+      </w:pPr>
+      <w:r>
+        <w:rPr>
+          <w:lang w:val="en-US"/>
+        </w:rPr>
+        <w:t xml:space="preserve">options station 1 </w:t>
+      </w:r>
+      <w:r>
+        <w:rPr>
+          <w:lang w:val="en-US"/>
+        </w:rPr>
+        <w:sym w:font="Wingdings" w:char="F0E0"/>
+      </w:r>
+      <w:r>
+        <w:rPr>
+          <w:lang w:val="en-US"/>
+        </w:rPr>
+        <w:t xml:space="preserve"> scan screen - Space, scan screen - Station options</w:t>
+      </w:r>
+    </w:p>
+    <w:p>
+      <w:pPr>
+        <w:pStyle w:val="ListParagraph"/>
+        <w:numPr>
+          <w:ilvl w:val="0"/>
+          <w:numId w:val="13"/>
+        </w:numPr>
+        <w:rPr>
+          <w:lang w:val="en-US"/>
+        </w:rPr>
+      </w:pPr>
+      <w:r>
+        <w:rPr>
+          <w:lang w:val="en-US"/>
+        </w:rPr>
+        <w:t xml:space="preserve">make scan </w:t>
+      </w:r>
+      <w:r>
+        <w:rPr>
+          <w:lang w:val="en-US"/>
+        </w:rPr>
+        <w:t xml:space="preserve">screen &lt;screen key&gt; </w:t>
+      </w:r>
+      <w:r>
+        <w:rPr>
+          <w:lang w:val="en-US"/>
+        </w:rPr>
+        <w:t>an application action</w:t>
+      </w:r>
+      <w:r>
+        <w:rPr>
+          <w:lang w:val="en-US"/>
+        </w:rPr>
+        <w:t xml:space="preserve">. </w:t>
       </w:r>
     </w:p>
     <w:p>
@@ -1247,6 +1431,92 @@
     </w:lvl>
   </w:abstractNum>
   <w:abstractNum w:abstractNumId="2" w15:restartNumberingAfterBreak="0">
+    <w:nsid w:val="239A0911"/>
+    <w:multiLevelType w:val="hybridMultilevel"/>
+    <w:tmpl w:val="19DC7550"/>
+    <w:lvl w:ilvl="0" w:tplc="0408000F">
+      <w:start w:val="1"/>
+      <w:numFmt w:val="decimal"/>
+      <w:lvlText w:val="%1."/>
+      <w:lvlJc w:val="left"/>
+      <w:pPr>
+        <w:ind w:left="1080" w:hanging="360"/>
+      </w:pPr>
+    </w:lvl>
+    <w:lvl w:ilvl="1" w:tplc="04080019" w:tentative="1">
+      <w:start w:val="1"/>
+      <w:numFmt w:val="lowerLetter"/>
+      <w:lvlText w:val="%2."/>
+      <w:lvlJc w:val="left"/>
+      <w:pPr>
+        <w:ind w:left="1800" w:hanging="360"/>
+      </w:pPr>
+    </w:lvl>
+    <w:lvl w:ilvl="2" w:tplc="0408001B" w:tentative="1">
+      <w:start w:val="1"/>
+      <w:numFmt w:val="lowerRoman"/>
+      <w:lvlText w:val="%3."/>
+      <w:lvlJc w:val="right"/>
+      <w:pPr>
+        <w:ind w:left="2520" w:hanging="180"/>
+      </w:pPr>
+    </w:lvl>
+    <w:lvl w:ilvl="3" w:tplc="0408000F" w:tentative="1">
+      <w:start w:val="1"/>
+      <w:numFmt w:val="decimal"/>
+      <w:lvlText w:val="%4."/>
+      <w:lvlJc w:val="left"/>
+      <w:pPr>
+        <w:ind w:left="3240" w:hanging="360"/>
+      </w:pPr>
+    </w:lvl>
+    <w:lvl w:ilvl="4" w:tplc="04080019" w:tentative="1">
+      <w:start w:val="1"/>
+      <w:numFmt w:val="lowerLetter"/>
+      <w:lvlText w:val="%5."/>
+      <w:lvlJc w:val="left"/>
+      <w:pPr>
+        <w:ind w:left="3960" w:hanging="360"/>
+      </w:pPr>
+    </w:lvl>
+    <w:lvl w:ilvl="5" w:tplc="0408001B" w:tentative="1">
+      <w:start w:val="1"/>
+      <w:numFmt w:val="lowerRoman"/>
+      <w:lvlText w:val="%6."/>
+      <w:lvlJc w:val="right"/>
+      <w:pPr>
+        <w:ind w:left="4680" w:hanging="180"/>
+      </w:pPr>
+    </w:lvl>
+    <w:lvl w:ilvl="6" w:tplc="0408000F" w:tentative="1">
+      <w:start w:val="1"/>
+      <w:numFmt w:val="decimal"/>
+      <w:lvlText w:val="%7."/>
+      <w:lvlJc w:val="left"/>
+      <w:pPr>
+        <w:ind w:left="5400" w:hanging="360"/>
+      </w:pPr>
+    </w:lvl>
+    <w:lvl w:ilvl="7" w:tplc="04080019" w:tentative="1">
+      <w:start w:val="1"/>
+      <w:numFmt w:val="lowerLetter"/>
+      <w:lvlText w:val="%8."/>
+      <w:lvlJc w:val="left"/>
+      <w:pPr>
+        <w:ind w:left="6120" w:hanging="360"/>
+      </w:pPr>
+    </w:lvl>
+    <w:lvl w:ilvl="8" w:tplc="0408001B" w:tentative="1">
+      <w:start w:val="1"/>
+      <w:numFmt w:val="lowerRoman"/>
+      <w:lvlText w:val="%9."/>
+      <w:lvlJc w:val="right"/>
+      <w:pPr>
+        <w:ind w:left="6840" w:hanging="180"/>
+      </w:pPr>
+    </w:lvl>
+  </w:abstractNum>
+  <w:abstractNum w:abstractNumId="3" w15:restartNumberingAfterBreak="0">
     <w:nsid w:val="25916659"/>
     <w:multiLevelType w:val="multilevel"/>
     <w:tmpl w:val="73B0ADA0"/>
@@ -1359,7 +1629,7 @@
       </w:pPr>
     </w:lvl>
   </w:abstractNum>
-  <w:abstractNum w:abstractNumId="3" w15:restartNumberingAfterBreak="0">
+  <w:abstractNum w:abstractNumId="4" w15:restartNumberingAfterBreak="0">
     <w:nsid w:val="277E3CAF"/>
     <w:multiLevelType w:val="hybridMultilevel"/>
     <w:tmpl w:val="659EE93E"/>
@@ -1445,7 +1715,7 @@
       </w:pPr>
     </w:lvl>
   </w:abstractNum>
-  <w:abstractNum w:abstractNumId="4" w15:restartNumberingAfterBreak="0">
+  <w:abstractNum w:abstractNumId="5" w15:restartNumberingAfterBreak="0">
     <w:nsid w:val="28FB4EFE"/>
     <w:multiLevelType w:val="hybridMultilevel"/>
     <w:tmpl w:val="6FF450E0"/>
@@ -1558,7 +1828,7 @@
       </w:rPr>
     </w:lvl>
   </w:abstractNum>
-  <w:abstractNum w:abstractNumId="5" w15:restartNumberingAfterBreak="0">
+  <w:abstractNum w:abstractNumId="6" w15:restartNumberingAfterBreak="0">
     <w:nsid w:val="2F726194"/>
     <w:multiLevelType w:val="hybridMultilevel"/>
     <w:tmpl w:val="8DF453EC"/>
@@ -1583,7 +1853,7 @@
         <w:ind w:left="1440" w:hanging="360"/>
       </w:pPr>
     </w:lvl>
-    <w:lvl w:ilvl="2" w:tplc="0408001B" w:tentative="1">
+    <w:lvl w:ilvl="2" w:tplc="0408001B">
       <w:start w:val="1"/>
       <w:numFmt w:val="lowerRoman"/>
       <w:lvlText w:val="%3."/>
@@ -1647,7 +1917,7 @@
       </w:pPr>
     </w:lvl>
   </w:abstractNum>
-  <w:abstractNum w:abstractNumId="6" w15:restartNumberingAfterBreak="0">
+  <w:abstractNum w:abstractNumId="7" w15:restartNumberingAfterBreak="0">
     <w:nsid w:val="54DF3E1B"/>
     <w:multiLevelType w:val="multilevel"/>
     <w:tmpl w:val="88826686"/>
@@ -1787,7 +2057,7 @@
       </w:rPr>
     </w:lvl>
   </w:abstractNum>
-  <w:abstractNum w:abstractNumId="7" w15:restartNumberingAfterBreak="0">
+  <w:abstractNum w:abstractNumId="8" w15:restartNumberingAfterBreak="0">
     <w:nsid w:val="640F5943"/>
     <w:multiLevelType w:val="multilevel"/>
     <w:tmpl w:val="5AE0E0B0"/>
@@ -1900,7 +2170,7 @@
       </w:pPr>
     </w:lvl>
   </w:abstractNum>
-  <w:abstractNum w:abstractNumId="8" w15:restartNumberingAfterBreak="0">
+  <w:abstractNum w:abstractNumId="9" w15:restartNumberingAfterBreak="0">
     <w:nsid w:val="6444430C"/>
     <w:multiLevelType w:val="multilevel"/>
     <w:tmpl w:val="C0D2DECE"/>
@@ -2014,13 +2284,13 @@
     </w:lvl>
   </w:abstractNum>
   <w:num w:numId="1">
-    <w:abstractNumId w:val="8"/>
+    <w:abstractNumId w:val="9"/>
     <w:lvlOverride w:ilvl="0">
       <w:startOverride w:val="1"/>
     </w:lvlOverride>
   </w:num>
   <w:num w:numId="2">
-    <w:abstractNumId w:val="8"/>
+    <w:abstractNumId w:val="9"/>
     <w:lvlOverride w:ilvl="0"/>
     <w:lvlOverride w:ilvl="1">
       <w:startOverride w:val="1"/>
@@ -2048,26 +2318,26 @@
     </w:lvlOverride>
   </w:num>
   <w:num w:numId="6">
-    <w:abstractNumId w:val="7"/>
+    <w:abstractNumId w:val="8"/>
     <w:lvlOverride w:ilvl="0">
       <w:startOverride w:val="3"/>
     </w:lvlOverride>
   </w:num>
   <w:num w:numId="7">
-    <w:abstractNumId w:val="7"/>
+    <w:abstractNumId w:val="8"/>
     <w:lvlOverride w:ilvl="0"/>
     <w:lvlOverride w:ilvl="1">
       <w:startOverride w:val="1"/>
     </w:lvlOverride>
   </w:num>
   <w:num w:numId="8">
-    <w:abstractNumId w:val="2"/>
+    <w:abstractNumId w:val="3"/>
     <w:lvlOverride w:ilvl="0">
       <w:startOverride w:val="4"/>
     </w:lvlOverride>
   </w:num>
   <w:num w:numId="9">
-    <w:abstractNumId w:val="2"/>
+    <w:abstractNumId w:val="3"/>
     <w:lvlOverride w:ilvl="0"/>
     <w:lvlOverride w:ilvl="1">
       <w:startOverride w:val="1"/>
@@ -2077,16 +2347,19 @@
     <w:abstractNumId w:val="1"/>
   </w:num>
   <w:num w:numId="11">
+    <w:abstractNumId w:val="7"/>
+  </w:num>
+  <w:num w:numId="12">
+    <w:abstractNumId w:val="5"/>
+  </w:num>
+  <w:num w:numId="13">
     <w:abstractNumId w:val="6"/>
   </w:num>
-  <w:num w:numId="12">
+  <w:num w:numId="14">
     <w:abstractNumId w:val="4"/>
   </w:num>
-  <w:num w:numId="13">
-    <w:abstractNumId w:val="5"/>
-  </w:num>
-  <w:num w:numId="14">
-    <w:abstractNumId w:val="3"/>
+  <w:num w:numId="15">
+    <w:abstractNumId w:val="2"/>
   </w:num>
 </w:numbering>
 </file>

</xml_diff>

<commit_message>
merged entities and items-entities jsons. also made scan_for_item_v2
</commit_message>
<xml_diff>
--- a/command-my-entity requirements.docx
+++ b/command-my-entity requirements.docx
@@ -218,8 +218,6 @@
           <w:lang w:val="en-US" w:eastAsia="el-GR"/>
         </w:rPr>
       </w:pPr>
-      <w:proofErr w:type="spellStart"/>
-      <w:proofErr w:type="gramStart"/>
       <w:r>
         <w:rPr>
           <w:rFonts w:ascii="Calibri" w:eastAsia="Times New Roman" w:hAnsi="Calibri" w:cs="Calibri"/>
@@ -252,8 +250,6 @@
         </w:rPr>
         <w:t>json</w:t>
       </w:r>
-      <w:proofErr w:type="spellEnd"/>
-      <w:proofErr w:type="gramEnd"/>
     </w:p>
     <w:p>
       <w:pPr>
@@ -285,8 +281,6 @@
         </w:rPr>
         <w:t>-</w:t>
       </w:r>
-      <w:proofErr w:type="spellStart"/>
-      <w:proofErr w:type="gramStart"/>
       <w:r>
         <w:rPr>
           <w:rFonts w:ascii="Calibri" w:eastAsia="Times New Roman" w:hAnsi="Calibri" w:cs="Calibri"/>
@@ -319,8 +313,6 @@
         </w:rPr>
         <w:t>json</w:t>
       </w:r>
-      <w:proofErr w:type="spellEnd"/>
-      <w:proofErr w:type="gramEnd"/>
     </w:p>
     <w:p>
       <w:pPr>
@@ -342,17 +334,7 @@
           <w:highlight w:val="green"/>
           <w:lang w:val="en-US" w:eastAsia="el-GR"/>
         </w:rPr>
-        <w:t xml:space="preserve">Screen </w:t>
-      </w:r>
-      <w:proofErr w:type="spellStart"/>
-      <w:proofErr w:type="gramStart"/>
-      <w:r>
-        <w:rPr>
-          <w:rFonts w:ascii="Calibri" w:eastAsia="Times New Roman" w:hAnsi="Calibri" w:cs="Calibri"/>
-          <w:highlight w:val="green"/>
-          <w:lang w:val="en-US" w:eastAsia="el-GR"/>
-        </w:rPr>
-        <w:t>items</w:t>
+        <w:t>Screen items</w:t>
       </w:r>
       <w:r>
         <w:rPr>
@@ -362,8 +344,6 @@
         </w:rPr>
         <w:t>.folder</w:t>
       </w:r>
-      <w:proofErr w:type="spellEnd"/>
-      <w:proofErr w:type="gramEnd"/>
     </w:p>
     <w:p>
       <w:pPr>
@@ -379,7 +359,6 @@
           <w:lang w:val="en-US" w:eastAsia="el-GR"/>
         </w:rPr>
       </w:pPr>
-      <w:proofErr w:type="spellStart"/>
       <w:r>
         <w:rPr>
           <w:rFonts w:ascii="Calibri" w:eastAsia="Times New Roman" w:hAnsi="Calibri" w:cs="Calibri"/>
@@ -404,7 +383,6 @@
         </w:rPr>
         <w:t>json</w:t>
       </w:r>
-      <w:proofErr w:type="spellEnd"/>
     </w:p>
     <w:p>
       <w:pPr>
@@ -975,19 +953,7 @@
         <w:rPr>
           <w:lang w:val="en-US"/>
         </w:rPr>
-        <w:t xml:space="preserve">Id: =the name of the identifying image in the folder. If this is </w:t>
-      </w:r>
-      <w:r>
-        <w:rPr>
-          <w:lang w:val="en-US"/>
-        </w:rPr>
-        <w:t>found,</w:t>
-      </w:r>
-      <w:r>
-        <w:rPr>
-          <w:lang w:val="en-US"/>
-        </w:rPr>
-        <w:t xml:space="preserve"> we are in this screen</w:t>
+        <w:t>Id: =the name of the identifying image in the folder. If this is found, we are in this screen</w:t>
       </w:r>
     </w:p>
     <w:p>
@@ -1156,6 +1122,24 @@
           <w:lang w:val="en-US"/>
         </w:rPr>
         <w:t xml:space="preserve">. </w:t>
+      </w:r>
+    </w:p>
+    <w:p>
+      <w:pPr>
+        <w:pStyle w:val="ListParagraph"/>
+        <w:numPr>
+          <w:ilvl w:val="0"/>
+          <w:numId w:val="13"/>
+        </w:numPr>
+        <w:rPr>
+          <w:lang w:val="en-US"/>
+        </w:rPr>
+      </w:pPr>
+      <w:r>
+        <w:rPr>
+          <w:lang w:val="en-US"/>
+        </w:rPr>
+        <w:t>Make speech corrections into a dictionary?</w:t>
       </w:r>
     </w:p>
     <w:p>

</xml_diff>